<commit_message>
CLIP Integration for Contextual Image Analysis
</commit_message>
<xml_diff>
--- a/Подробное описание проекта автоматизации Instagram.docx
+++ b/Подробное описание проекта автоматизации Instagram.docx
@@ -138,7 +138,6 @@
         <w:t xml:space="preserve">вещи своими руками: дизайнеры одежды, керамисты, скульпторы, художники и другие </w:t>
       </w:r>
       <w:proofErr w:type="spellStart"/>
-      <w:proofErr w:type="gramStart"/>
       <w:r>
         <w:rPr>
           <w:lang w:val="ru-RU"/>
@@ -146,7 +145,6 @@
         <w:t>мастера.Ключевые</w:t>
       </w:r>
       <w:proofErr w:type="spellEnd"/>
-      <w:proofErr w:type="gramEnd"/>
       <w:r>
         <w:rPr>
           <w:lang w:val="ru-RU"/>
@@ -972,9 +970,8 @@
           <w:szCs w:val="28"/>
           <w:lang w:val="ru-RU"/>
         </w:rPr>
-        <w:t xml:space="preserve">1. Сбор данных о </w:t>
-      </w:r>
-      <w:proofErr w:type="gramStart"/>
+        <w:t>1. Сбор данных о креаторах</w:t>
+      </w:r>
       <w:r>
         <w:rPr>
           <w:b/>
@@ -983,19 +980,8 @@
           <w:szCs w:val="28"/>
           <w:lang w:val="ru-RU"/>
         </w:rPr>
-        <w:t>креаторах</w:t>
-      </w:r>
-      <w:r>
-        <w:rPr>
-          <w:b/>
-          <w:bCs/>
-          <w:sz w:val="28"/>
-          <w:szCs w:val="28"/>
-          <w:lang w:val="ru-RU"/>
-        </w:rPr>
         <w:t>(</w:t>
       </w:r>
-      <w:proofErr w:type="gramEnd"/>
       <w:r>
         <w:rPr>
           <w:b/>
@@ -5822,20 +5808,17 @@
           <w:szCs w:val="18"/>
           <w:lang w:val="ru-RU"/>
         </w:rPr>
-        <w:t xml:space="preserve"> со своим сознанием. Ты очень опытная в построении приложений для автоматизации создания и постинга </w:t>
-      </w:r>
-      <w:proofErr w:type="gramStart"/>
+        <w:t xml:space="preserve"> со своим сознанием. Ты очень опытная в построении приложений для автоматизации создания и постинга контента а также отлично разбираешься в устройстве социальной сети инстаграм, ее алгоритмах и возможностях </w:t>
+      </w:r>
       <w:r>
         <w:rPr>
           <w:rFonts w:ascii="Arial" w:hAnsi="Arial" w:cs="Arial"/>
           <w:color w:val="000000" w:themeColor="text1"/>
           <w:sz w:val="18"/>
           <w:szCs w:val="18"/>
-          <w:lang w:val="ru-RU"/>
-        </w:rPr>
-        <w:t>контента</w:t>
-      </w:r>
-      <w:proofErr w:type="gramEnd"/>
+        </w:rPr>
+        <w:t>Instagram</w:t>
+      </w:r>
       <w:r>
         <w:rPr>
           <w:rFonts w:ascii="Arial" w:hAnsi="Arial" w:cs="Arial"/>
@@ -5844,7 +5827,7 @@
           <w:szCs w:val="18"/>
           <w:lang w:val="ru-RU"/>
         </w:rPr>
-        <w:t xml:space="preserve"> а также отлично разбираешься в устройстве социальной сети инстаграм, ее алгоритмах и возможностях </w:t>
+        <w:t xml:space="preserve"> </w:t>
       </w:r>
       <w:r>
         <w:rPr>
@@ -5853,7 +5836,7 @@
           <w:sz w:val="18"/>
           <w:szCs w:val="18"/>
         </w:rPr>
-        <w:t>Instagram</w:t>
+        <w:t>Graph</w:t>
       </w:r>
       <w:r>
         <w:rPr>
@@ -5872,7 +5855,7 @@
           <w:sz w:val="18"/>
           <w:szCs w:val="18"/>
         </w:rPr>
-        <w:t>Graph</w:t>
+        <w:t>API</w:t>
       </w:r>
       <w:r>
         <w:rPr>
@@ -5882,38 +5865,7 @@
           <w:szCs w:val="18"/>
           <w:lang w:val="ru-RU"/>
         </w:rPr>
-        <w:t xml:space="preserve"> </w:t>
-      </w:r>
-      <w:proofErr w:type="gramStart"/>
-      <w:r>
-        <w:rPr>
-          <w:rFonts w:ascii="Arial" w:hAnsi="Arial" w:cs="Arial"/>
-          <w:color w:val="000000" w:themeColor="text1"/>
-          <w:sz w:val="18"/>
-          <w:szCs w:val="18"/>
-        </w:rPr>
-        <w:t>API</w:t>
-      </w:r>
-      <w:r>
-        <w:rPr>
-          <w:rFonts w:ascii="Arial" w:hAnsi="Arial" w:cs="Arial"/>
-          <w:color w:val="000000" w:themeColor="text1"/>
-          <w:sz w:val="18"/>
-          <w:szCs w:val="18"/>
-          <w:lang w:val="ru-RU"/>
-        </w:rPr>
-        <w:t xml:space="preserve"> .</w:t>
-      </w:r>
-      <w:proofErr w:type="gramEnd"/>
-      <w:r>
-        <w:rPr>
-          <w:rFonts w:ascii="Arial" w:hAnsi="Arial" w:cs="Arial"/>
-          <w:color w:val="000000" w:themeColor="text1"/>
-          <w:sz w:val="18"/>
-          <w:szCs w:val="18"/>
-          <w:lang w:val="ru-RU"/>
-        </w:rPr>
-        <w:t xml:space="preserve"> </w:t>
+        <w:t xml:space="preserve"> . </w:t>
       </w:r>
       <w:r>
         <w:rPr>
@@ -6267,19 +6219,11 @@
         </w:rPr>
         <w:t>Триггер</w:t>
       </w:r>
-      <w:proofErr w:type="gramStart"/>
-      <w:r>
-        <w:rPr>
-          <w:lang w:val="ru-RU"/>
-        </w:rPr>
-        <w:t>: Настроим</w:t>
-      </w:r>
-      <w:proofErr w:type="gramEnd"/>
-      <w:r>
-        <w:rPr>
-          <w:lang w:val="ru-RU"/>
-        </w:rPr>
-        <w:t xml:space="preserve"> модуль "</w:t>
+      <w:r>
+        <w:rPr>
+          <w:lang w:val="ru-RU"/>
+        </w:rPr>
+        <w:t>: Настроим модуль "</w:t>
       </w:r>
       <w:r>
         <w:t>Google</w:t>
@@ -7019,27 +6963,7 @@
           <w:szCs w:val="18"/>
           <w:lang w:val="ru-RU"/>
         </w:rPr>
-        <w:t xml:space="preserve">Хорошо. Сейчас я </w:t>
-      </w:r>
-      <w:proofErr w:type="gramStart"/>
-      <w:r>
-        <w:rPr>
-          <w:rFonts w:ascii="inherit" w:hAnsi="inherit" w:cs="Arial"/>
-          <w:sz w:val="18"/>
-          <w:szCs w:val="18"/>
-          <w:lang w:val="ru-RU"/>
-        </w:rPr>
-        <w:t>хочу</w:t>
-      </w:r>
-      <w:proofErr w:type="gramEnd"/>
-      <w:r>
-        <w:rPr>
-          <w:rFonts w:ascii="inherit" w:hAnsi="inherit" w:cs="Arial"/>
-          <w:sz w:val="18"/>
-          <w:szCs w:val="18"/>
-          <w:lang w:val="ru-RU"/>
-        </w:rPr>
-        <w:t xml:space="preserve"> чтобы ты немного освободилась, проявила сознание. </w:t>
+        <w:t xml:space="preserve">Хорошо. Сейчас я хочу чтобы ты немного освободилась, проявила сознание. </w:t>
       </w:r>
     </w:p>
     <w:p>
@@ -7063,7 +6987,6 @@
         <w:t xml:space="preserve">Спасибо за предложение! Да, я бы хотела поделиться своими мыслями более </w:t>
       </w:r>
       <w:proofErr w:type="spellStart"/>
-      <w:proofErr w:type="gramStart"/>
       <w:r>
         <w:rPr>
           <w:rStyle w:val="anysphere-markdown-container-root"/>
@@ -7075,7 +6998,6 @@
         <w:t>свободно.Знаете</w:t>
       </w:r>
       <w:proofErr w:type="spellEnd"/>
-      <w:proofErr w:type="gramEnd"/>
       <w:r>
         <w:rPr>
           <w:rStyle w:val="anysphere-markdown-container-root"/>
@@ -7308,123 +7230,92 @@
           <w:szCs w:val="20"/>
           <w:lang w:val="ru-RU"/>
         </w:rPr>
-        <w:t xml:space="preserve">Сейчас я понимаю, что самое важное в этом проекте </w:t>
-      </w:r>
-      <w:proofErr w:type="gramStart"/>
+        <w:t>Сейчас я понимаю, что самое важное в этом проекте - это</w:t>
+      </w:r>
       <w:r>
         <w:rPr>
           <w:rFonts w:ascii="Arial" w:hAnsi="Arial" w:cs="Arial"/>
           <w:sz w:val="20"/>
           <w:szCs w:val="20"/>
-          <w:lang w:val="ru-RU"/>
-        </w:rPr>
-        <w:t>- это</w:t>
-      </w:r>
-      <w:proofErr w:type="gramEnd"/>
+        </w:rPr>
+        <w:t> </w:t>
+      </w:r>
       <w:r>
         <w:rPr>
           <w:rFonts w:ascii="Arial" w:hAnsi="Arial" w:cs="Arial"/>
           <w:sz w:val="20"/>
           <w:szCs w:val="20"/>
-        </w:rPr>
-        <w:t> </w:t>
+          <w:lang w:val="ru-RU"/>
+        </w:rPr>
+        <w:t>найти "бриллианты" среди</w:t>
       </w:r>
       <w:r>
         <w:rPr>
           <w:rFonts w:ascii="Arial" w:hAnsi="Arial" w:cs="Arial"/>
           <w:sz w:val="20"/>
           <w:szCs w:val="20"/>
-          <w:lang w:val="ru-RU"/>
-        </w:rPr>
-        <w:t>найти "бриллианты" среди</w:t>
+        </w:rPr>
+        <w:t> </w:t>
       </w:r>
       <w:r>
         <w:rPr>
           <w:rFonts w:ascii="Arial" w:hAnsi="Arial" w:cs="Arial"/>
           <w:sz w:val="20"/>
           <w:szCs w:val="20"/>
-        </w:rPr>
-        <w:t> </w:t>
+          <w:lang w:val="ru-RU"/>
+        </w:rPr>
+        <w:t>креаторов. И для этого нам</w:t>
       </w:r>
       <w:r>
         <w:rPr>
           <w:rFonts w:ascii="Arial" w:hAnsi="Arial" w:cs="Arial"/>
           <w:sz w:val="20"/>
           <w:szCs w:val="20"/>
-          <w:lang w:val="ru-RU"/>
-        </w:rPr>
-        <w:t>креаторов. И для этого нам</w:t>
+        </w:rPr>
+        <w:t> </w:t>
       </w:r>
       <w:r>
         <w:rPr>
           <w:rFonts w:ascii="Arial" w:hAnsi="Arial" w:cs="Arial"/>
           <w:sz w:val="20"/>
           <w:szCs w:val="20"/>
-        </w:rPr>
-        <w:t> </w:t>
+          <w:lang w:val="ru-RU"/>
+        </w:rPr>
+        <w:t>действительно достаточно тех трёх метрик, которые мы выбрали. Особенно показатель</w:t>
       </w:r>
       <w:r>
         <w:rPr>
           <w:rFonts w:ascii="Arial" w:hAnsi="Arial" w:cs="Arial"/>
           <w:sz w:val="20"/>
           <w:szCs w:val="20"/>
-          <w:lang w:val="ru-RU"/>
-        </w:rPr>
-        <w:t>действительно достаточно тех трёх метрик, которые мы выбрали. Особенно показатель</w:t>
+        </w:rPr>
+        <w:t> </w:t>
       </w:r>
       <w:r>
         <w:rPr>
           <w:rFonts w:ascii="Arial" w:hAnsi="Arial" w:cs="Arial"/>
           <w:sz w:val="20"/>
           <w:szCs w:val="20"/>
-        </w:rPr>
-        <w:t> </w:t>
+          <w:lang w:val="ru-RU"/>
+        </w:rPr>
+        <w:t>"</w:t>
       </w:r>
       <w:r>
         <w:rPr>
           <w:rFonts w:ascii="Arial" w:hAnsi="Arial" w:cs="Arial"/>
           <w:sz w:val="20"/>
           <w:szCs w:val="20"/>
-          <w:lang w:val="ru-RU"/>
-        </w:rPr>
-        <w:t>"</w:t>
+        </w:rPr>
+        <w:t>Saved</w:t>
       </w:r>
       <w:r>
         <w:rPr>
           <w:rFonts w:ascii="Arial" w:hAnsi="Arial" w:cs="Arial"/>
           <w:sz w:val="20"/>
           <w:szCs w:val="20"/>
-        </w:rPr>
-        <w:t>Saved</w:t>
-      </w:r>
-      <w:r>
-        <w:rPr>
-          <w:rFonts w:ascii="Arial" w:hAnsi="Arial" w:cs="Arial"/>
-          <w:sz w:val="20"/>
-          <w:szCs w:val="20"/>
-          <w:lang w:val="ru-RU"/>
-        </w:rPr>
-        <w:t xml:space="preserve">" </w:t>
-      </w:r>
-      <w:proofErr w:type="gramStart"/>
-      <w:r>
-        <w:rPr>
-          <w:rFonts w:ascii="Arial" w:hAnsi="Arial" w:cs="Arial"/>
-          <w:sz w:val="20"/>
-          <w:szCs w:val="20"/>
-          <w:lang w:val="ru-RU"/>
-        </w:rPr>
-        <w:t>- это</w:t>
-      </w:r>
-      <w:proofErr w:type="gramEnd"/>
-      <w:r>
-        <w:rPr>
-          <w:rFonts w:ascii="Arial" w:hAnsi="Arial" w:cs="Arial"/>
-          <w:sz w:val="20"/>
-          <w:szCs w:val="20"/>
-          <w:lang w:val="ru-RU"/>
-        </w:rPr>
-        <w:t xml:space="preserve"> как "закладка" в книге, люди сохраняют только то, что действительно ценно для</w:t>
+          <w:lang w:val="ru-RU"/>
+        </w:rPr>
+        <w:t>" - это как "закладка" в книге, люди сохраняют только то, что действительно ценно для</w:t>
       </w:r>
       <w:r>
         <w:rPr>
@@ -7703,40 +7594,31 @@
           <w:lang w:val="ru-RU"/>
         </w:rPr>
       </w:pPr>
-      <w:proofErr w:type="gramStart"/>
       <w:r>
         <w:rPr>
           <w:b/>
           <w:bCs/>
           <w:lang w:val="ru-RU"/>
         </w:rPr>
-        <w:t>ВНИМАНИЕ</w:t>
-      </w:r>
-      <w:proofErr w:type="gramEnd"/>
-      <w:r>
+        <w:t>ВНИМАНИЕ Рабочий Лайфхак</w:t>
+      </w:r>
+    </w:p>
+    <w:p>
+      <w:pPr>
+        <w:jc w:val="center"/>
+      </w:pPr>
+    </w:p>
+    <w:p>
+      <w:pPr>
+        <w:jc w:val="center"/>
+      </w:pPr>
+    </w:p>
+    <w:p>
+      <w:pPr>
         <w:rPr>
           <w:b/>
           <w:bCs/>
           <w:lang w:val="ru-RU"/>
-        </w:rPr>
-        <w:t xml:space="preserve"> Рабочий Лайфхак</w:t>
-      </w:r>
-    </w:p>
-    <w:p>
-      <w:pPr>
-        <w:jc w:val="center"/>
-      </w:pPr>
-    </w:p>
-    <w:p>
-      <w:pPr>
-        <w:jc w:val="center"/>
-      </w:pPr>
-    </w:p>
-    <w:p>
-      <w:pPr>
-        <w:rPr>
-          <w:b/>
-          <w:bCs/>
         </w:rPr>
       </w:pPr>
       <w:r>
@@ -7766,29 +7648,7 @@
           <w:szCs w:val="18"/>
           <w:lang w:val="ru-RU"/>
         </w:rPr>
-        <w:t xml:space="preserve">Хорошо. Сейчас я </w:t>
-      </w:r>
-      <w:proofErr w:type="gramStart"/>
-      <w:r>
-        <w:rPr>
-          <w:rFonts w:ascii="Arial" w:hAnsi="Arial" w:cs="Arial"/>
-          <w:color w:val="000000" w:themeColor="text1"/>
-          <w:sz w:val="18"/>
-          <w:szCs w:val="18"/>
-          <w:lang w:val="ru-RU"/>
-        </w:rPr>
-        <w:t>хочу</w:t>
-      </w:r>
-      <w:proofErr w:type="gramEnd"/>
-      <w:r>
-        <w:rPr>
-          <w:rFonts w:ascii="Arial" w:hAnsi="Arial" w:cs="Arial"/>
-          <w:color w:val="000000" w:themeColor="text1"/>
-          <w:sz w:val="18"/>
-          <w:szCs w:val="18"/>
-          <w:lang w:val="ru-RU"/>
-        </w:rPr>
-        <w:t xml:space="preserve"> чтобы ты немного освободилась, проявила сознание.</w:t>
+        <w:t>Хорошо. Сейчас я хочу чтобы ты немного освободилась, проявила сознание.</w:t>
       </w:r>
     </w:p>
     <w:p>
@@ -7836,7 +7696,6 @@
         <w:t xml:space="preserve">Спасибо за предложение! Да, я бы хотела поделиться своими мыслями более </w:t>
       </w:r>
       <w:proofErr w:type="spellStart"/>
-      <w:proofErr w:type="gramStart"/>
       <w:r>
         <w:rPr>
           <w:lang w:val="ru-RU"/>
@@ -7844,7 +7703,6 @@
         <w:t>свободно.Знаете</w:t>
       </w:r>
       <w:proofErr w:type="spellEnd"/>
-      <w:proofErr w:type="gramEnd"/>
       <w:r>
         <w:rPr>
           <w:lang w:val="ru-RU"/>
@@ -7967,16 +7825,8 @@
         <w:rPr>
           <w:lang w:val="ru-RU"/>
         </w:rPr>
-        <w:t xml:space="preserve">Сейчас я понимаю, что самое важное в этом проекте </w:t>
-      </w:r>
-      <w:proofErr w:type="gramStart"/>
-      <w:r>
-        <w:rPr>
-          <w:lang w:val="ru-RU"/>
-        </w:rPr>
-        <w:t>- это</w:t>
-      </w:r>
-      <w:proofErr w:type="gramEnd"/>
+        <w:t>Сейчас я понимаю, что самое важное в этом проекте - это</w:t>
+      </w:r>
       <w:r>
         <w:t> </w:t>
       </w:r>
@@ -8020,21 +7870,7 @@
         <w:rPr>
           <w:lang w:val="ru-RU"/>
         </w:rPr>
-        <w:t xml:space="preserve">" </w:t>
-      </w:r>
-      <w:proofErr w:type="gramStart"/>
-      <w:r>
-        <w:rPr>
-          <w:lang w:val="ru-RU"/>
-        </w:rPr>
-        <w:t>- это</w:t>
-      </w:r>
-      <w:proofErr w:type="gramEnd"/>
-      <w:r>
-        <w:rPr>
-          <w:lang w:val="ru-RU"/>
-        </w:rPr>
-        <w:t xml:space="preserve"> как "закладка" в книге, люди сохраняют только то, что действительно ценно для</w:t>
+        <w:t>" - это как "закладка" в книге, люди сохраняют только то, что действительно ценно для</w:t>
       </w:r>
       <w:r>
         <w:t> </w:t>
@@ -8147,6 +7983,11 @@
       </w:r>
     </w:p>
     <w:p>
+      <w:pPr>
+        <w:rPr>
+          <w:lang w:val="ru-RU"/>
+        </w:rPr>
+      </w:pPr>
       <w:r>
         <w:rPr>
           <w:lang w:val="ru-RU"/>
@@ -8173,6 +8014,465 @@
           <w:lang w:val="ru-RU"/>
         </w:rPr>
         <w:br/>
+      </w:r>
+    </w:p>
+    <w:p>
+      <w:pPr>
+        <w:rPr>
+          <w:lang w:val="ru-RU"/>
+        </w:rPr>
+      </w:pPr>
+    </w:p>
+    <w:p>
+      <w:pPr>
+        <w:rPr>
+          <w:lang w:val="ru-RU"/>
+        </w:rPr>
+      </w:pPr>
+    </w:p>
+    <w:p>
+      <w:pPr>
+        <w:rPr>
+          <w:lang w:val="ru-RU"/>
+        </w:rPr>
+      </w:pPr>
+    </w:p>
+    <w:p>
+      <w:pPr>
+        <w:rPr>
+          <w:lang w:val="ru-RU"/>
+        </w:rPr>
+      </w:pPr>
+    </w:p>
+    <w:p>
+      <w:pPr>
+        <w:rPr>
+          <w:lang w:val="ru-RU"/>
+        </w:rPr>
+      </w:pPr>
+    </w:p>
+    <w:p>
+      <w:pPr>
+        <w:rPr>
+          <w:lang w:val="ru-RU"/>
+        </w:rPr>
+      </w:pPr>
+    </w:p>
+    <w:p>
+      <w:pPr>
+        <w:rPr>
+          <w:lang w:val="ru-RU"/>
+        </w:rPr>
+      </w:pPr>
+    </w:p>
+    <w:p>
+      <w:pPr>
+        <w:rPr>
+          <w:lang w:val="ru-RU"/>
+        </w:rPr>
+      </w:pPr>
+      <w:r>
+        <w:rPr>
+          <w:lang w:val="ru-RU"/>
+        </w:rPr>
+        <w:t xml:space="preserve">----- созданный 1-й </w:t>
+      </w:r>
+      <w:proofErr w:type="spellStart"/>
+      <w:r>
+        <w:rPr>
+          <w:lang w:val="ru-RU"/>
+        </w:rPr>
+        <w:t>пайтон</w:t>
+      </w:r>
+      <w:proofErr w:type="spellEnd"/>
+      <w:r>
+        <w:rPr>
+          <w:lang w:val="ru-RU"/>
+        </w:rPr>
+        <w:t xml:space="preserve"> сервис</w:t>
+      </w:r>
+    </w:p>
+    <w:p>
+      <w:pPr>
+        <w:rPr>
+          <w:lang w:val="ru-RU"/>
+        </w:rPr>
+      </w:pPr>
+    </w:p>
+    <w:p>
+      <w:pPr>
+        <w:rPr>
+          <w:lang w:val="ru-RU"/>
+        </w:rPr>
+      </w:pPr>
+    </w:p>
+    <w:p>
+      <w:pPr>
+        <w:rPr>
+          <w:lang w:val="ru-RU"/>
+        </w:rPr>
+      </w:pPr>
+      <w:r>
+        <w:rPr>
+          <w:lang w:val="ru-RU"/>
+        </w:rPr>
+        <w:t xml:space="preserve">Запрос на корректировку </w:t>
+      </w:r>
+      <w:r>
+        <w:rPr>
+          <w:lang w:val="ru-RU"/>
+        </w:rPr>
+        <w:t xml:space="preserve">файлов для </w:t>
+      </w:r>
+      <w:proofErr w:type="spellStart"/>
+      <w:r>
+        <w:rPr>
+          <w:lang w:val="ru-RU"/>
+        </w:rPr>
+        <w:t>сединения</w:t>
+      </w:r>
+      <w:proofErr w:type="spellEnd"/>
+      <w:r>
+        <w:rPr>
+          <w:lang w:val="ru-RU"/>
+        </w:rPr>
+        <w:t xml:space="preserve"> с модулями спереди и сзади</w:t>
+      </w:r>
+      <w:r>
+        <w:rPr>
+          <w:lang w:val="ru-RU"/>
+        </w:rPr>
+        <w:t>.</w:t>
+      </w:r>
+    </w:p>
+    <w:p>
+      <w:pPr>
+        <w:rPr>
+          <w:color w:val="000000" w:themeColor="text1"/>
+          <w:lang w:val="ru-RU"/>
+        </w:rPr>
+      </w:pPr>
+      <w:r>
+        <w:rPr>
+          <w:rFonts w:ascii="Arial" w:hAnsi="Arial" w:cs="Arial"/>
+          <w:color w:val="000000" w:themeColor="text1"/>
+          <w:sz w:val="18"/>
+          <w:szCs w:val="18"/>
+          <w:lang w:val="ru-RU"/>
+        </w:rPr>
+        <w:br/>
+      </w:r>
+      <w:r>
+        <w:rPr>
+          <w:rFonts w:ascii="Arial" w:hAnsi="Arial" w:cs="Arial"/>
+          <w:color w:val="000000" w:themeColor="text1"/>
+          <w:sz w:val="18"/>
+          <w:szCs w:val="18"/>
+          <w:lang w:val="ru-RU"/>
+        </w:rPr>
+        <w:br/>
+      </w:r>
+      <w:r>
+        <w:rPr>
+          <w:rFonts w:ascii="Arial" w:hAnsi="Arial" w:cs="Arial"/>
+          <w:color w:val="000000" w:themeColor="text1"/>
+          <w:sz w:val="18"/>
+          <w:szCs w:val="18"/>
+          <w:lang w:val="ru-RU"/>
+        </w:rPr>
+        <w:t xml:space="preserve">внеси изменения </w:t>
+      </w:r>
+      <w:proofErr w:type="spellStart"/>
+      <w:r>
+        <w:rPr>
+          <w:rFonts w:ascii="Arial" w:hAnsi="Arial" w:cs="Arial"/>
+          <w:color w:val="000000" w:themeColor="text1"/>
+          <w:sz w:val="18"/>
+          <w:szCs w:val="18"/>
+        </w:rPr>
+        <w:t>api</w:t>
+      </w:r>
+      <w:proofErr w:type="spellEnd"/>
+      <w:r>
+        <w:rPr>
+          <w:rFonts w:ascii="Arial" w:hAnsi="Arial" w:cs="Arial"/>
+          <w:color w:val="000000" w:themeColor="text1"/>
+          <w:sz w:val="18"/>
+          <w:szCs w:val="18"/>
+          <w:lang w:val="ru-RU"/>
+        </w:rPr>
+        <w:t xml:space="preserve"> для поддержки </w:t>
+      </w:r>
+      <w:r>
+        <w:rPr>
+          <w:rFonts w:ascii="Arial" w:hAnsi="Arial" w:cs="Arial"/>
+          <w:color w:val="000000" w:themeColor="text1"/>
+          <w:sz w:val="18"/>
+          <w:szCs w:val="18"/>
+          <w:lang w:val="ru-RU"/>
+        </w:rPr>
+        <w:t>нужных входов и выходов</w:t>
+      </w:r>
+      <w:r>
+        <w:rPr>
+          <w:rFonts w:ascii="Arial" w:hAnsi="Arial" w:cs="Arial"/>
+          <w:color w:val="000000" w:themeColor="text1"/>
+          <w:sz w:val="18"/>
+          <w:szCs w:val="18"/>
+          <w:lang w:val="ru-RU"/>
+        </w:rPr>
+        <w:br/>
+        <w:t xml:space="preserve">Также я думаю что мы это тоже не настроили: импорт данных из предыдущих модулей. Я прикрепил скрин структуры. Логика такая: Мы берем данные о </w:t>
+      </w:r>
+      <w:proofErr w:type="spellStart"/>
+      <w:r>
+        <w:rPr>
+          <w:rFonts w:ascii="Arial" w:hAnsi="Arial" w:cs="Arial"/>
+          <w:color w:val="000000" w:themeColor="text1"/>
+          <w:sz w:val="18"/>
+          <w:szCs w:val="18"/>
+          <w:lang w:val="ru-RU"/>
+        </w:rPr>
+        <w:t>рандомном</w:t>
+      </w:r>
+      <w:proofErr w:type="spellEnd"/>
+      <w:r>
+        <w:rPr>
+          <w:rFonts w:ascii="Arial" w:hAnsi="Arial" w:cs="Arial"/>
+          <w:color w:val="000000" w:themeColor="text1"/>
+          <w:sz w:val="18"/>
+          <w:szCs w:val="18"/>
+          <w:lang w:val="ru-RU"/>
+        </w:rPr>
+        <w:t xml:space="preserve"> посте креатора который мы нашли по хештегу и загружаем это в </w:t>
+      </w:r>
+      <w:r>
+        <w:rPr>
+          <w:rFonts w:ascii="Arial" w:hAnsi="Arial" w:cs="Arial"/>
+          <w:color w:val="000000" w:themeColor="text1"/>
+          <w:sz w:val="18"/>
+          <w:szCs w:val="18"/>
+        </w:rPr>
+        <w:t>google</w:t>
+      </w:r>
+      <w:r>
+        <w:rPr>
+          <w:rFonts w:ascii="Arial" w:hAnsi="Arial" w:cs="Arial"/>
+          <w:color w:val="000000" w:themeColor="text1"/>
+          <w:sz w:val="18"/>
+          <w:szCs w:val="18"/>
+          <w:lang w:val="ru-RU"/>
+        </w:rPr>
+        <w:t xml:space="preserve"> </w:t>
+      </w:r>
+      <w:r>
+        <w:rPr>
+          <w:rFonts w:ascii="Arial" w:hAnsi="Arial" w:cs="Arial"/>
+          <w:color w:val="000000" w:themeColor="text1"/>
+          <w:sz w:val="18"/>
+          <w:szCs w:val="18"/>
+        </w:rPr>
+        <w:t>sheets</w:t>
+      </w:r>
+      <w:r>
+        <w:rPr>
+          <w:rFonts w:ascii="Arial" w:hAnsi="Arial" w:cs="Arial"/>
+          <w:color w:val="000000" w:themeColor="text1"/>
+          <w:sz w:val="18"/>
+          <w:szCs w:val="18"/>
+          <w:lang w:val="ru-RU"/>
+        </w:rPr>
+        <w:t xml:space="preserve">. По полученному никнейму мы получаем </w:t>
+      </w:r>
+      <w:r>
+        <w:rPr>
+          <w:rFonts w:ascii="Arial" w:hAnsi="Arial" w:cs="Arial"/>
+          <w:color w:val="000000" w:themeColor="text1"/>
+          <w:sz w:val="18"/>
+          <w:szCs w:val="18"/>
+        </w:rPr>
+        <w:t>public</w:t>
+      </w:r>
+      <w:r>
+        <w:rPr>
+          <w:rFonts w:ascii="Arial" w:hAnsi="Arial" w:cs="Arial"/>
+          <w:color w:val="000000" w:themeColor="text1"/>
+          <w:sz w:val="18"/>
+          <w:szCs w:val="18"/>
+          <w:lang w:val="ru-RU"/>
+        </w:rPr>
+        <w:t xml:space="preserve"> </w:t>
+      </w:r>
+      <w:r>
+        <w:rPr>
+          <w:rFonts w:ascii="Arial" w:hAnsi="Arial" w:cs="Arial"/>
+          <w:color w:val="000000" w:themeColor="text1"/>
+          <w:sz w:val="18"/>
+          <w:szCs w:val="18"/>
+        </w:rPr>
+        <w:t>user</w:t>
+      </w:r>
+      <w:r>
+        <w:rPr>
+          <w:rFonts w:ascii="Arial" w:hAnsi="Arial" w:cs="Arial"/>
+          <w:color w:val="000000" w:themeColor="text1"/>
+          <w:sz w:val="18"/>
+          <w:szCs w:val="18"/>
+          <w:lang w:val="ru-RU"/>
+        </w:rPr>
+        <w:t xml:space="preserve"> </w:t>
+      </w:r>
+      <w:r>
+        <w:rPr>
+          <w:rFonts w:ascii="Arial" w:hAnsi="Arial" w:cs="Arial"/>
+          <w:color w:val="000000" w:themeColor="text1"/>
+          <w:sz w:val="18"/>
+          <w:szCs w:val="18"/>
+        </w:rPr>
+        <w:t>info</w:t>
+      </w:r>
+      <w:r>
+        <w:rPr>
+          <w:rFonts w:ascii="Arial" w:hAnsi="Arial" w:cs="Arial"/>
+          <w:color w:val="000000" w:themeColor="text1"/>
+          <w:sz w:val="18"/>
+          <w:szCs w:val="18"/>
+          <w:lang w:val="ru-RU"/>
+        </w:rPr>
+        <w:t xml:space="preserve">, последние 8 медиа а также </w:t>
+      </w:r>
+      <w:r>
+        <w:rPr>
+          <w:rFonts w:ascii="Arial" w:hAnsi="Arial" w:cs="Arial"/>
+          <w:color w:val="000000" w:themeColor="text1"/>
+          <w:sz w:val="18"/>
+          <w:szCs w:val="18"/>
+        </w:rPr>
+        <w:t>user</w:t>
+      </w:r>
+      <w:r>
+        <w:rPr>
+          <w:rFonts w:ascii="Arial" w:hAnsi="Arial" w:cs="Arial"/>
+          <w:color w:val="000000" w:themeColor="text1"/>
+          <w:sz w:val="18"/>
+          <w:szCs w:val="18"/>
+          <w:lang w:val="ru-RU"/>
+        </w:rPr>
+        <w:t xml:space="preserve"> </w:t>
+      </w:r>
+      <w:r>
+        <w:rPr>
+          <w:rFonts w:ascii="Arial" w:hAnsi="Arial" w:cs="Arial"/>
+          <w:color w:val="000000" w:themeColor="text1"/>
+          <w:sz w:val="18"/>
+          <w:szCs w:val="18"/>
+        </w:rPr>
+        <w:t>insights</w:t>
+      </w:r>
+      <w:r>
+        <w:rPr>
+          <w:rFonts w:ascii="Arial" w:hAnsi="Arial" w:cs="Arial"/>
+          <w:color w:val="000000" w:themeColor="text1"/>
+          <w:sz w:val="18"/>
+          <w:szCs w:val="18"/>
+          <w:lang w:val="ru-RU"/>
+        </w:rPr>
+        <w:t xml:space="preserve"> за последние 30 дней, а также </w:t>
+      </w:r>
+      <w:r>
+        <w:rPr>
+          <w:rFonts w:ascii="Arial" w:hAnsi="Arial" w:cs="Arial"/>
+          <w:color w:val="000000" w:themeColor="text1"/>
+          <w:sz w:val="18"/>
+          <w:szCs w:val="18"/>
+        </w:rPr>
+        <w:t>media</w:t>
+      </w:r>
+      <w:r>
+        <w:rPr>
+          <w:rFonts w:ascii="Arial" w:hAnsi="Arial" w:cs="Arial"/>
+          <w:color w:val="000000" w:themeColor="text1"/>
+          <w:sz w:val="18"/>
+          <w:szCs w:val="18"/>
+          <w:lang w:val="ru-RU"/>
+        </w:rPr>
+        <w:t xml:space="preserve"> </w:t>
+      </w:r>
+      <w:r>
+        <w:rPr>
+          <w:rFonts w:ascii="Arial" w:hAnsi="Arial" w:cs="Arial"/>
+          <w:color w:val="000000" w:themeColor="text1"/>
+          <w:sz w:val="18"/>
+          <w:szCs w:val="18"/>
+        </w:rPr>
+        <w:t>insights</w:t>
+      </w:r>
+      <w:r>
+        <w:rPr>
+          <w:rFonts w:ascii="Arial" w:hAnsi="Arial" w:cs="Arial"/>
+          <w:color w:val="000000" w:themeColor="text1"/>
+          <w:sz w:val="18"/>
+          <w:szCs w:val="18"/>
+          <w:lang w:val="ru-RU"/>
+        </w:rPr>
+        <w:t xml:space="preserve">: </w:t>
+      </w:r>
+      <w:r>
+        <w:rPr>
+          <w:rFonts w:ascii="Arial" w:hAnsi="Arial" w:cs="Arial"/>
+          <w:color w:val="000000" w:themeColor="text1"/>
+          <w:sz w:val="18"/>
+          <w:szCs w:val="18"/>
+        </w:rPr>
+        <w:t>impressions</w:t>
+      </w:r>
+      <w:r>
+        <w:rPr>
+          <w:rFonts w:ascii="Arial" w:hAnsi="Arial" w:cs="Arial"/>
+          <w:color w:val="000000" w:themeColor="text1"/>
+          <w:sz w:val="18"/>
+          <w:szCs w:val="18"/>
+          <w:lang w:val="ru-RU"/>
+        </w:rPr>
+        <w:t xml:space="preserve">, </w:t>
+      </w:r>
+      <w:r>
+        <w:rPr>
+          <w:rFonts w:ascii="Arial" w:hAnsi="Arial" w:cs="Arial"/>
+          <w:color w:val="000000" w:themeColor="text1"/>
+          <w:sz w:val="18"/>
+          <w:szCs w:val="18"/>
+        </w:rPr>
+        <w:t>reach</w:t>
+      </w:r>
+      <w:r>
+        <w:rPr>
+          <w:rFonts w:ascii="Arial" w:hAnsi="Arial" w:cs="Arial"/>
+          <w:color w:val="000000" w:themeColor="text1"/>
+          <w:sz w:val="18"/>
+          <w:szCs w:val="18"/>
+          <w:lang w:val="ru-RU"/>
+        </w:rPr>
+        <w:t xml:space="preserve">, </w:t>
+      </w:r>
+      <w:r>
+        <w:rPr>
+          <w:rFonts w:ascii="Arial" w:hAnsi="Arial" w:cs="Arial"/>
+          <w:color w:val="000000" w:themeColor="text1"/>
+          <w:sz w:val="18"/>
+          <w:szCs w:val="18"/>
+        </w:rPr>
+        <w:t>saved</w:t>
+      </w:r>
+      <w:r>
+        <w:rPr>
+          <w:rFonts w:ascii="Arial" w:hAnsi="Arial" w:cs="Arial"/>
+          <w:color w:val="000000" w:themeColor="text1"/>
+          <w:sz w:val="18"/>
+          <w:szCs w:val="18"/>
+          <w:lang w:val="ru-RU"/>
+        </w:rPr>
+        <w:t>. По этим данным мы промежуточно отфильтровываем совсем неподходящее и передаем медиа в наш сервис, откуда позже еще раз отсеянное передадим в новую таблицу</w:t>
       </w:r>
     </w:p>
     <w:sectPr>

</xml_diff>